<commit_message>
Update 01_Data engineering and big data.docx
</commit_message>
<xml_diff>
--- a/DATACAMP/Data Literacy Fundamentals_4_Data Engineering for Everyone/01_Data engineering and big data/01_Data engineering and big data.docx
+++ b/DATACAMP/Data Literacy Fundamentals_4_Data Engineering for Everyone/01_Data engineering and big data/01_Data engineering and big data.docx
@@ -8717,7 +8717,19 @@
           <w:highlight w:val="yellow"/>
           <w:lang w:eastAsia="tr-TR"/>
         </w:rPr>
-        <w:t xml:space="preserve"> a Data </w:t>
+        <w:t xml:space="preserve"> a </w:t>
+      </w:r>
+      <w:bookmarkStart w:id="0" w:name="_GoBack"/>
+      <w:r>
+        <w:rPr>
+          <w:rFonts w:ascii="Arial" w:eastAsia="Times New Roman" w:hAnsi="Arial" w:cs="Arial"/>
+          <w:color w:val="05192D"/>
+          <w:sz w:val="24"/>
+          <w:szCs w:val="24"/>
+          <w:highlight w:val="yellow"/>
+          <w:lang w:eastAsia="tr-TR"/>
+        </w:rPr>
+        <w:t xml:space="preserve">Data </w:t>
       </w:r>
       <w:proofErr w:type="spellStart"/>
       <w:r>
@@ -9079,6 +9091,7 @@
         </w:rPr>
         <w:t>.</w:t>
       </w:r>
+      <w:bookmarkEnd w:id="0"/>
     </w:p>
     <w:p>
       <w:pPr>
@@ -9930,7 +9943,6 @@
         </w:rPr>
         <w:t xml:space="preserve"> of </w:t>
       </w:r>
-      <w:proofErr w:type="spellStart"/>
       <w:proofErr w:type="gramStart"/>
       <w:r>
         <w:rPr>
@@ -9941,20 +9953,20 @@
           <w:highlight w:val="yellow"/>
           <w:lang w:eastAsia="tr-TR"/>
         </w:rPr>
-        <w:t>data.</w:t>
-      </w:r>
-      <w:r>
-        <w:rPr>
-          <w:rFonts w:ascii="Arial" w:eastAsia="Times New Roman" w:hAnsi="Arial" w:cs="Arial"/>
-          <w:color w:val="05192D"/>
-          <w:sz w:val="24"/>
-          <w:szCs w:val="24"/>
-          <w:lang w:eastAsia="tr-TR"/>
-        </w:rPr>
-        <w:t>frddddddddd</w:t>
-      </w:r>
-      <w:proofErr w:type="spellEnd"/>
+        <w:t>data</w:t>
+      </w:r>
       <w:proofErr w:type="gramEnd"/>
+      <w:r>
+        <w:rPr>
+          <w:rFonts w:ascii="Arial" w:eastAsia="Times New Roman" w:hAnsi="Arial" w:cs="Arial"/>
+          <w:color w:val="05192D"/>
+          <w:sz w:val="24"/>
+          <w:szCs w:val="24"/>
+          <w:highlight w:val="yellow"/>
+          <w:lang w:eastAsia="tr-TR"/>
+        </w:rPr>
+        <w:t>.</w:t>
+      </w:r>
       <w:r>
         <w:rPr>
           <w:rFonts w:ascii="Arial" w:eastAsia="Times New Roman" w:hAnsi="Arial" w:cs="Arial"/>
@@ -13883,29 +13895,7 @@
           <w:szCs w:val="24"/>
           <w:lang w:eastAsia="tr-TR"/>
         </w:rPr>
-        <w:t xml:space="preserve"> </w:t>
-      </w:r>
-      <w:proofErr w:type="gramStart"/>
-      <w:r>
-        <w:rPr>
-          <w:rFonts w:ascii="Arial" w:eastAsia="Times New Roman" w:hAnsi="Arial" w:cs="Arial"/>
-          <w:color w:val="05192D"/>
-          <w:sz w:val="24"/>
-          <w:szCs w:val="24"/>
-          <w:lang w:eastAsia="tr-TR"/>
-        </w:rPr>
-        <w:t>data</w:t>
-      </w:r>
-      <w:proofErr w:type="gramEnd"/>
-      <w:r>
-        <w:rPr>
-          <w:rFonts w:ascii="Arial" w:eastAsia="Times New Roman" w:hAnsi="Arial" w:cs="Arial"/>
-          <w:color w:val="05192D"/>
-          <w:sz w:val="24"/>
-          <w:szCs w:val="24"/>
-          <w:lang w:eastAsia="tr-TR"/>
-        </w:rPr>
-        <w:t>.</w:t>
+        <w:t xml:space="preserve"> data.</w:t>
       </w:r>
     </w:p>
     <w:p>
@@ -14116,6 +14106,7 @@
       <w:r>
         <w:rPr>
           <w:rFonts w:ascii="Arial" w:eastAsia="Times New Roman" w:hAnsi="Arial" w:cs="Arial"/>
+          <w:noProof/>
           <w:sz w:val="24"/>
           <w:szCs w:val="24"/>
           <w:lang w:eastAsia="tr-TR"/>
@@ -14479,6 +14470,7 @@
       <w:r>
         <w:rPr>
           <w:rFonts w:ascii="Arial" w:eastAsia="Times New Roman" w:hAnsi="Arial" w:cs="Arial"/>
+          <w:noProof/>
           <w:sz w:val="24"/>
           <w:szCs w:val="24"/>
           <w:lang w:eastAsia="tr-TR"/>
@@ -14787,6 +14779,10 @@
     <w:p/>
     <w:p>
       <w:r>
+        <w:rPr>
+          <w:noProof/>
+          <w:lang w:eastAsia="tr-TR"/>
+        </w:rPr>
         <w:drawing>
           <wp:inline distT="0" distB="0" distL="0" distR="0" wp14:anchorId="072FA0F5" wp14:editId="3A33664F">
             <wp:extent cx="6120130" cy="2165985"/>
@@ -15115,8 +15111,6 @@
         </w:rPr>
         <w:t>.</w:t>
       </w:r>
-      <w:bookmarkStart w:id="0" w:name="_GoBack"/>
-      <w:bookmarkEnd w:id="0"/>
     </w:p>
     <w:sectPr>
       <w:pgSz w:w="11906" w:h="16838"/>

</xml_diff>